<commit_message>
Update Assignment 4 -Arboleda Cárcamo.docx
</commit_message>
<xml_diff>
--- a/Writing/Assignment 4 -Arboleda Cárcamo.docx
+++ b/Writing/Assignment 4 -Arboleda Cárcamo.docx
@@ -9,21 +9,12 @@
           <w:b/>
         </w:rPr>
       </w:pPr>
-      <w:proofErr w:type="spellStart"/>
       <w:r>
         <w:rPr>
           <w:rFonts w:ascii="Times New Roman" w:hAnsi="Times New Roman" w:cs="Times New Roman"/>
           <w:b/>
         </w:rPr>
-        <w:t>Github</w:t>
-      </w:r>
-      <w:proofErr w:type="spellEnd"/>
-      <w:r>
-        <w:rPr>
-          <w:rFonts w:ascii="Times New Roman" w:hAnsi="Times New Roman" w:cs="Times New Roman"/>
-          <w:b/>
-        </w:rPr>
-        <w:t xml:space="preserve"> repo and summary (worth 2 points)</w:t>
+        <w:t>Github repo and summary (worth 2 points)</w:t>
       </w:r>
     </w:p>
     <w:p>
@@ -41,35 +32,7 @@
         <w:rPr>
           <w:rFonts w:ascii="Times New Roman" w:hAnsi="Times New Roman" w:cs="Times New Roman"/>
         </w:rPr>
-        <w:t xml:space="preserve">Download </w:t>
-      </w:r>
-      <w:proofErr w:type="spellStart"/>
-      <w:r>
-        <w:rPr>
-          <w:rFonts w:ascii="Times New Roman" w:hAnsi="Times New Roman" w:cs="Times New Roman"/>
-        </w:rPr>
-        <w:t>Hansen_dwi.dta</w:t>
-      </w:r>
-      <w:proofErr w:type="spellEnd"/>
-      <w:r>
-        <w:rPr>
-          <w:rFonts w:ascii="Times New Roman" w:hAnsi="Times New Roman" w:cs="Times New Roman"/>
-        </w:rPr>
-        <w:t xml:space="preserve"> from </w:t>
-      </w:r>
-      <w:proofErr w:type="spellStart"/>
-      <w:r>
-        <w:rPr>
-          <w:rFonts w:ascii="Times New Roman" w:hAnsi="Times New Roman" w:cs="Times New Roman"/>
-        </w:rPr>
-        <w:t>github</w:t>
-      </w:r>
-      <w:proofErr w:type="spellEnd"/>
-      <w:r>
-        <w:rPr>
-          <w:rFonts w:ascii="Times New Roman" w:hAnsi="Times New Roman" w:cs="Times New Roman"/>
-        </w:rPr>
-        <w:t xml:space="preserve"> at the following address. </w:t>
+        <w:t xml:space="preserve">Download Hansen_dwi.dta from github at the following address. </w:t>
       </w:r>
     </w:p>
     <w:p>
@@ -111,77 +74,7 @@
         <w:rPr>
           <w:rFonts w:ascii="Times New Roman" w:hAnsi="Times New Roman" w:cs="Times New Roman"/>
         </w:rPr>
-        <w:t xml:space="preserve">Create a new </w:t>
-      </w:r>
-      <w:proofErr w:type="spellStart"/>
-      <w:r>
-        <w:rPr>
-          <w:rFonts w:ascii="Times New Roman" w:hAnsi="Times New Roman" w:cs="Times New Roman"/>
-        </w:rPr>
-        <w:t>github</w:t>
-      </w:r>
-      <w:proofErr w:type="spellEnd"/>
-      <w:r>
-        <w:rPr>
-          <w:rFonts w:ascii="Times New Roman" w:hAnsi="Times New Roman" w:cs="Times New Roman"/>
-        </w:rPr>
-        <w:t xml:space="preserve"> repo named “RDD”.  Inside the RDD directory, put all the subdirectories </w:t>
-      </w:r>
-      <w:proofErr w:type="gramStart"/>
-      <w:r>
-        <w:rPr>
-          <w:rFonts w:ascii="Times New Roman" w:hAnsi="Times New Roman" w:cs="Times New Roman"/>
-        </w:rPr>
-        <w:t>we’ve</w:t>
-      </w:r>
-      <w:proofErr w:type="gramEnd"/>
-      <w:r>
-        <w:rPr>
-          <w:rFonts w:ascii="Times New Roman" w:hAnsi="Times New Roman" w:cs="Times New Roman"/>
-        </w:rPr>
-        <w:t xml:space="preserve"> discussed in class. Post the link to the repo so I can see </w:t>
-      </w:r>
-      <w:proofErr w:type="gramStart"/>
-      <w:r>
-        <w:rPr>
-          <w:rFonts w:ascii="Times New Roman" w:hAnsi="Times New Roman" w:cs="Times New Roman"/>
-        </w:rPr>
-        <w:t>it’s</w:t>
-      </w:r>
-      <w:proofErr w:type="gramEnd"/>
-      <w:r>
-        <w:rPr>
-          <w:rFonts w:ascii="Times New Roman" w:hAnsi="Times New Roman" w:cs="Times New Roman"/>
-        </w:rPr>
-        <w:t xml:space="preserve"> done as discussed in your assignment.  Save the </w:t>
-      </w:r>
-      <w:proofErr w:type="spellStart"/>
-      <w:r>
-        <w:rPr>
-          <w:rFonts w:ascii="Times New Roman" w:hAnsi="Times New Roman" w:cs="Times New Roman"/>
-        </w:rPr>
-        <w:t>Hansen_dwi.dta</w:t>
-      </w:r>
-      <w:proofErr w:type="spellEnd"/>
-      <w:r>
-        <w:rPr>
-          <w:rFonts w:ascii="Times New Roman" w:hAnsi="Times New Roman" w:cs="Times New Roman"/>
-        </w:rPr>
-        <w:t xml:space="preserve"> file into your new /data subdirectory.  Note: The outcome variable is “recidivism” or “</w:t>
-      </w:r>
-      <w:proofErr w:type="spellStart"/>
-      <w:r>
-        <w:rPr>
-          <w:rFonts w:ascii="Times New Roman" w:hAnsi="Times New Roman" w:cs="Times New Roman"/>
-        </w:rPr>
-        <w:t>recid</w:t>
-      </w:r>
-      <w:proofErr w:type="spellEnd"/>
-      <w:r>
-        <w:rPr>
-          <w:rFonts w:ascii="Times New Roman" w:hAnsi="Times New Roman" w:cs="Times New Roman"/>
-        </w:rPr>
-        <w:t xml:space="preserve">” which is measuring whether the person showed back up in the data within 4 months. </w:t>
+        <w:t xml:space="preserve">Create a new github repo named “RDD”.  Inside the RDD directory, put all the subdirectories we’ve discussed in class. Post the link to the repo so I can see it’s done as discussed in your assignment.  Save the Hansen_dwi.dta file into your new /data subdirectory.  Note: The outcome variable is “recidivism” or “recid” which is measuring whether the person showed back up in the data within 4 months. </w:t>
       </w:r>
     </w:p>
     <w:p>
@@ -207,21 +100,7 @@
         <w:rPr>
           <w:rFonts w:ascii="Times New Roman" w:hAnsi="Times New Roman" w:cs="Times New Roman"/>
         </w:rPr>
-        <w:t xml:space="preserve">In the writing subdirectory, place your assignment.  For the first part of this assignment, read Hansen’s paper in the /articles directory of the main class </w:t>
-      </w:r>
-      <w:proofErr w:type="spellStart"/>
-      <w:r>
-        <w:rPr>
-          <w:rFonts w:ascii="Times New Roman" w:hAnsi="Times New Roman" w:cs="Times New Roman"/>
-        </w:rPr>
-        <w:t>github</w:t>
-      </w:r>
-      <w:proofErr w:type="spellEnd"/>
-      <w:r>
-        <w:rPr>
-          <w:rFonts w:ascii="Times New Roman" w:hAnsi="Times New Roman" w:cs="Times New Roman"/>
-        </w:rPr>
-        <w:t xml:space="preserve"> entitled “Hansen AER”.  </w:t>
+        <w:t xml:space="preserve">In the writing subdirectory, place your assignment.  For the first part of this assignment, read Hansen’s paper in the /articles directory of the main class github entitled “Hansen AER”.  </w:t>
       </w:r>
       <w:r>
         <w:rPr>
@@ -345,21 +224,7 @@
         <w:rPr>
           <w:rFonts w:ascii="Times New Roman" w:hAnsi="Times New Roman" w:cs="Times New Roman"/>
         </w:rPr>
-        <w:t xml:space="preserve"> a regression discontinuity design using these values as cutoffs. They take advantage of both the exogeneity of these thresholds and the fact that people can not accurately distinguish between two sufficiently close BACs. Therefore, having a BAC slightly over or under the limit is as good as random. The study finds that having a BAC above the 0.08 threshold decreases recidivism by 2 percentage points (</w:t>
-      </w:r>
-      <w:proofErr w:type="spellStart"/>
-      <w:r>
-        <w:rPr>
-          <w:rFonts w:ascii="Times New Roman" w:hAnsi="Times New Roman" w:cs="Times New Roman"/>
-        </w:rPr>
-        <w:t>p.p</w:t>
-      </w:r>
-      <w:proofErr w:type="spellEnd"/>
-      <w:r>
-        <w:rPr>
-          <w:rFonts w:ascii="Times New Roman" w:hAnsi="Times New Roman" w:cs="Times New Roman"/>
-        </w:rPr>
-        <w:t xml:space="preserve">) and a BAC over 0.15 does so in an extra </w:t>
+        <w:t xml:space="preserve"> a regression discontinuity design using these values as cutoffs. They take advantage of both the exogeneity of these thresholds and the fact that people can not accurately distinguish between two sufficiently close BACs. Therefore, having a BAC slightly over or under the limit is as good as random. The study finds that having a BAC above the 0.08 threshold decreases recidivism by 2 percentage points (p.p) and a BAC over 0.15 does so in an extra </w:t>
       </w:r>
       <w:r>
         <w:rPr>
@@ -467,35 +332,7 @@
         <w:rPr>
           <w:rFonts w:ascii="Times New Roman" w:hAnsi="Times New Roman" w:cs="Times New Roman"/>
         </w:rPr>
-        <w:t xml:space="preserve">The first thing to do in any RDD is look at the raw data and see if </w:t>
-      </w:r>
-      <w:proofErr w:type="gramStart"/>
-      <w:r>
-        <w:rPr>
-          <w:rFonts w:ascii="Times New Roman" w:hAnsi="Times New Roman" w:cs="Times New Roman"/>
-        </w:rPr>
-        <w:t>there’s</w:t>
-      </w:r>
-      <w:proofErr w:type="gramEnd"/>
-      <w:r>
-        <w:rPr>
-          <w:rFonts w:ascii="Times New Roman" w:hAnsi="Times New Roman" w:cs="Times New Roman"/>
-        </w:rPr>
-        <w:t xml:space="preserve"> any evidence for manipulation (“sorting on the running variable”).  If people </w:t>
-      </w:r>
-      <w:proofErr w:type="gramStart"/>
-      <w:r>
-        <w:rPr>
-          <w:rFonts w:ascii="Times New Roman" w:hAnsi="Times New Roman" w:cs="Times New Roman"/>
-        </w:rPr>
-        <w:t>were capable of manipulating</w:t>
-      </w:r>
-      <w:proofErr w:type="gramEnd"/>
-      <w:r>
-        <w:rPr>
-          <w:rFonts w:ascii="Times New Roman" w:hAnsi="Times New Roman" w:cs="Times New Roman"/>
-        </w:rPr>
-        <w:t xml:space="preserve"> their blood alcohol content (bac1), describe the test we would use to check for this.  Now evaluate whether you see this in these data?  Either recreate Figure 1 using </w:t>
+        <w:t xml:space="preserve">The first thing to do in any RDD is look at the raw data and see if there’s any evidence for manipulation (“sorting on the running variable”).  If people were capable of manipulating their blood alcohol content (bac1), describe the test we would use to check for this.  Now evaluate whether you see this in these data?  Either recreate Figure 1 using </w:t>
       </w:r>
       <w:r>
         <w:rPr>
@@ -530,21 +367,7 @@
         <w:rPr>
           <w:rFonts w:ascii="Times New Roman" w:hAnsi="Times New Roman" w:cs="Times New Roman"/>
         </w:rPr>
-        <w:t xml:space="preserve">If the results of the assignment variable are not being manipulated by the individuals, then its density function should be continuous. On the contrary, if individuals are willingly choosing to alter their results </w:t>
-      </w:r>
-      <w:proofErr w:type="gramStart"/>
-      <w:r>
-        <w:rPr>
-          <w:rFonts w:ascii="Times New Roman" w:hAnsi="Times New Roman" w:cs="Times New Roman"/>
-        </w:rPr>
-        <w:t>in order to</w:t>
-      </w:r>
-      <w:proofErr w:type="gramEnd"/>
-      <w:r>
-        <w:rPr>
-          <w:rFonts w:ascii="Times New Roman" w:hAnsi="Times New Roman" w:cs="Times New Roman"/>
-        </w:rPr>
-        <w:t xml:space="preserve"> receive or avoid treatment, then the density function would present a heap at the cutoff. Therefore, the null hypothesis for the McCrary test states that the density function is continuous at the cutoff, while the alternative claims it is not. To </w:t>
+        <w:t xml:space="preserve">If the results of the assignment variable are not being manipulated by the individuals, then its density function should be continuous. On the contrary, if individuals are willingly choosing to alter their results in order to receive or avoid treatment, then the density function would present a heap at the cutoff. Therefore, the null hypothesis for the McCrary test states that the density function is continuous at the cutoff, while the alternative claims it is not. To </w:t>
       </w:r>
       <w:r>
         <w:rPr>
@@ -780,21 +603,7 @@
         <w:rPr>
           <w:rFonts w:ascii="Times New Roman" w:hAnsi="Times New Roman" w:cs="Times New Roman"/>
         </w:rPr>
-        <w:t xml:space="preserve">Table 1. </w:t>
-      </w:r>
-      <w:proofErr w:type="spellStart"/>
-      <w:r>
-        <w:rPr>
-          <w:rFonts w:ascii="Times New Roman" w:hAnsi="Times New Roman" w:cs="Times New Roman"/>
-        </w:rPr>
-        <w:t>McCracry</w:t>
-      </w:r>
-      <w:proofErr w:type="spellEnd"/>
-      <w:r>
-        <w:rPr>
-          <w:rFonts w:ascii="Times New Roman" w:hAnsi="Times New Roman" w:cs="Times New Roman"/>
-        </w:rPr>
-        <w:t xml:space="preserve"> Test</w:t>
+        <w:t>Table 1. McCracry Test</w:t>
       </w:r>
     </w:p>
     <w:tbl>
@@ -1268,35 +1077,7 @@
         <w:rPr>
           <w:rFonts w:ascii="Times New Roman" w:hAnsi="Times New Roman" w:cs="Times New Roman"/>
         </w:rPr>
-        <w:t xml:space="preserve">The second thing we need to do is check for covariate balance.  Recreate Table 2 Panel A but only white male, </w:t>
-      </w:r>
-      <w:proofErr w:type="gramStart"/>
-      <w:r>
-        <w:rPr>
-          <w:rFonts w:ascii="Times New Roman" w:hAnsi="Times New Roman" w:cs="Times New Roman"/>
-        </w:rPr>
-        <w:t>age</w:t>
-      </w:r>
-      <w:proofErr w:type="gramEnd"/>
-      <w:r>
-        <w:rPr>
-          <w:rFonts w:ascii="Times New Roman" w:hAnsi="Times New Roman" w:cs="Times New Roman"/>
-        </w:rPr>
-        <w:t xml:space="preserve"> and accident (acc) as dependent variables.  Use your equation 1) for this. Are the covariates balanced at the cutoff?  </w:t>
-      </w:r>
-      <w:proofErr w:type="gramStart"/>
-      <w:r>
-        <w:rPr>
-          <w:rFonts w:ascii="Times New Roman" w:hAnsi="Times New Roman" w:cs="Times New Roman"/>
-        </w:rPr>
-        <w:t>It’s</w:t>
-      </w:r>
-      <w:proofErr w:type="gramEnd"/>
-      <w:r>
-        <w:rPr>
-          <w:rFonts w:ascii="Times New Roman" w:hAnsi="Times New Roman" w:cs="Times New Roman"/>
-        </w:rPr>
-        <w:t xml:space="preserve"> okay if they are not exactly the same as Hansen’s.</w:t>
+        <w:t>The second thing we need to do is check for covariate balance.  Recreate Table 2 Panel A but only white male, age and accident (acc) as dependent variables.  Use your equation 1) for this. Are the covariates balanced at the cutoff?  It’s okay if they are not exactly the same as Hansen’s.</w:t>
       </w:r>
     </w:p>
     <w:p>
@@ -3046,6 +2827,12 @@
               <w:rPr>
                 <w:rFonts w:ascii="Times New Roman" w:hAnsi="Times New Roman" w:cs="Times New Roman"/>
               </w:rPr>
+              <w:t>0</w:t>
+            </w:r>
+            <w:r>
+              <w:rPr>
+                <w:rFonts w:ascii="Times New Roman" w:hAnsi="Times New Roman" w:cs="Times New Roman"/>
+              </w:rPr>
               <w:t>.1472</w:t>
             </w:r>
           </w:p>
@@ -3450,21 +3237,7 @@
         <w:rPr>
           <w:rFonts w:ascii="Times New Roman" w:hAnsi="Times New Roman" w:cs="Times New Roman"/>
         </w:rPr>
-        <w:t>Recreate Figure 2 panel A-D. You can use the -</w:t>
-      </w:r>
-      <w:proofErr w:type="spellStart"/>
-      <w:r>
-        <w:rPr>
-          <w:rFonts w:ascii="Times New Roman" w:hAnsi="Times New Roman" w:cs="Times New Roman"/>
-        </w:rPr>
-        <w:t>cmogram</w:t>
-      </w:r>
-      <w:proofErr w:type="spellEnd"/>
-      <w:r>
-        <w:rPr>
-          <w:rFonts w:ascii="Times New Roman" w:hAnsi="Times New Roman" w:cs="Times New Roman"/>
-        </w:rPr>
-        <w:t>- command in Stata to do this.  Fit both linear and quadratic with confidence intervals. Discuss what you find and compare it with Hansen’s paper.</w:t>
+        <w:t>Recreate Figure 2 panel A-D. You can use the -cmogram- command in Stata to do this.  Fit both linear and quadratic with confidence intervals. Discuss what you find and compare it with Hansen’s paper.</w:t>
       </w:r>
     </w:p>
     <w:p>
@@ -3637,21 +3410,7 @@
         <w:rPr>
           <w:rFonts w:ascii="Times New Roman" w:hAnsi="Times New Roman" w:cs="Times New Roman"/>
         </w:rPr>
-        <w:t xml:space="preserve">Figures 4A and 4B present the graphic results of the balance analysis. The graphs for all four variables are visibly </w:t>
-      </w:r>
-      <w:proofErr w:type="gramStart"/>
-      <w:r>
-        <w:rPr>
-          <w:rFonts w:ascii="Times New Roman" w:hAnsi="Times New Roman" w:cs="Times New Roman"/>
-        </w:rPr>
-        <w:t>similar to</w:t>
-      </w:r>
-      <w:proofErr w:type="gramEnd"/>
-      <w:r>
-        <w:rPr>
-          <w:rFonts w:ascii="Times New Roman" w:hAnsi="Times New Roman" w:cs="Times New Roman"/>
-        </w:rPr>
-        <w:t xml:space="preserve"> the ones presented by the authors. For example, the graphs for white exhibit a slightly less pronounced yet upward trend than that </w:t>
+        <w:t xml:space="preserve">Figures 4A and 4B present the graphic results of the balance analysis. The graphs for all four variables are visibly similar to the ones presented by the authors. For example, the graphs for white exhibit a slightly less pronounced yet upward trend than that </w:t>
       </w:r>
       <w:r>
         <w:rPr>
@@ -3763,21 +3522,7 @@
         <w:rPr>
           <w:rFonts w:ascii="Times New Roman" w:hAnsi="Times New Roman" w:cs="Times New Roman"/>
         </w:rPr>
-        <w:t>Estimate equation (1) with recidivism (</w:t>
-      </w:r>
-      <w:proofErr w:type="spellStart"/>
-      <w:r>
-        <w:rPr>
-          <w:rFonts w:ascii="Times New Roman" w:hAnsi="Times New Roman" w:cs="Times New Roman"/>
-        </w:rPr>
-        <w:t>recid</w:t>
-      </w:r>
-      <w:proofErr w:type="spellEnd"/>
-      <w:r>
-        <w:rPr>
-          <w:rFonts w:ascii="Times New Roman" w:hAnsi="Times New Roman" w:cs="Times New Roman"/>
-        </w:rPr>
-        <w:t>) as the outcome.  This corresponds to Table 3 column 1, but since I am missing some of his variables, your sample size will be the entire dataset of 214,558.  Nevertheless, replicate Table 3, column 1, Panels A and B.  Note that these are local linear regressions and Panel A uses as its bandwidth 0.03 to</w:t>
+        <w:t>Estimate equation (1) with recidivism (recid) as the outcome.  This corresponds to Table 3 column 1, but since I am missing some of his variables, your sample size will be the entire dataset of 214,558.  Nevertheless, replicate Table 3, column 1, Panels A and B.  Note that these are local linear regressions and Panel A uses as its bandwidth 0.03 to</w:t>
       </w:r>
     </w:p>
     <w:p>
@@ -4140,16 +3885,8 @@
               <w:rPr>
                 <w:rFonts w:ascii="Times New Roman" w:hAnsi="Times New Roman" w:cs="Times New Roman"/>
               </w:rPr>
-              <w:t xml:space="preserve">Inter </w:t>
-            </w:r>
-            <w:proofErr w:type="spellStart"/>
-            <w:r>
-              <w:rPr>
-                <w:rFonts w:ascii="Times New Roman" w:hAnsi="Times New Roman" w:cs="Times New Roman"/>
-              </w:rPr>
-              <w:t>sq</w:t>
-            </w:r>
-            <w:proofErr w:type="spellEnd"/>
+              <w:t>Inter sq</w:t>
+            </w:r>
           </w:p>
         </w:tc>
       </w:tr>
@@ -5932,6 +5669,12 @@
               <w:rPr>
                 <w:rFonts w:ascii="Times New Roman" w:hAnsi="Times New Roman" w:cs="Times New Roman"/>
               </w:rPr>
+              <w:t>0</w:t>
+            </w:r>
+            <w:r>
+              <w:rPr>
+                <w:rFonts w:ascii="Times New Roman" w:hAnsi="Times New Roman" w:cs="Times New Roman"/>
+              </w:rPr>
               <w:t>.1069</w:t>
             </w:r>
           </w:p>
@@ -5961,6 +5704,12 @@
               <w:rPr>
                 <w:rFonts w:ascii="Times New Roman" w:hAnsi="Times New Roman" w:cs="Times New Roman"/>
               </w:rPr>
+              <w:t>0</w:t>
+            </w:r>
+            <w:r>
+              <w:rPr>
+                <w:rFonts w:ascii="Times New Roman" w:hAnsi="Times New Roman" w:cs="Times New Roman"/>
+              </w:rPr>
               <w:t>.1069</w:t>
             </w:r>
           </w:p>
@@ -5986,6 +5735,12 @@
                 <w:rFonts w:ascii="Times New Roman" w:hAnsi="Times New Roman" w:cs="Times New Roman"/>
               </w:rPr>
             </w:pPr>
+            <w:r>
+              <w:rPr>
+                <w:rFonts w:ascii="Times New Roman" w:hAnsi="Times New Roman" w:cs="Times New Roman"/>
+              </w:rPr>
+              <w:t>0</w:t>
+            </w:r>
             <w:r>
               <w:rPr>
                 <w:rFonts w:ascii="Times New Roman" w:hAnsi="Times New Roman" w:cs="Times New Roman"/>
@@ -8210,6 +7965,12 @@
               <w:rPr>
                 <w:rFonts w:ascii="Times New Roman" w:hAnsi="Times New Roman" w:cs="Times New Roman"/>
               </w:rPr>
+              <w:t>0</w:t>
+            </w:r>
+            <w:r>
+              <w:rPr>
+                <w:rFonts w:ascii="Times New Roman" w:hAnsi="Times New Roman" w:cs="Times New Roman"/>
+              </w:rPr>
               <w:t>.1052</w:t>
             </w:r>
           </w:p>
@@ -8239,6 +8000,12 @@
               <w:rPr>
                 <w:rFonts w:ascii="Times New Roman" w:hAnsi="Times New Roman" w:cs="Times New Roman"/>
               </w:rPr>
+              <w:t>0</w:t>
+            </w:r>
+            <w:r>
+              <w:rPr>
+                <w:rFonts w:ascii="Times New Roman" w:hAnsi="Times New Roman" w:cs="Times New Roman"/>
+              </w:rPr>
               <w:t>.1052</w:t>
             </w:r>
           </w:p>
@@ -8264,6 +8031,12 @@
                 <w:rFonts w:ascii="Times New Roman" w:hAnsi="Times New Roman" w:cs="Times New Roman"/>
               </w:rPr>
             </w:pPr>
+            <w:r>
+              <w:rPr>
+                <w:rFonts w:ascii="Times New Roman" w:hAnsi="Times New Roman" w:cs="Times New Roman"/>
+              </w:rPr>
+              <w:t>0</w:t>
+            </w:r>
             <w:r>
               <w:rPr>
                 <w:rFonts w:ascii="Times New Roman" w:hAnsi="Times New Roman" w:cs="Times New Roman"/>
@@ -8687,21 +8460,7 @@
         <w:rPr>
           <w:rFonts w:ascii="Times New Roman" w:hAnsi="Times New Roman" w:cs="Times New Roman"/>
         </w:rPr>
-        <w:t xml:space="preserve"> increases in absolute value up to 5.91 p.p. Parallelly, the interaction term has an estimated coefficient of 0.438, which means that once an individual is above the cutoff, an increase in 1 unit on its BAC is associated with an increase of an extra 43.8 </w:t>
-      </w:r>
-      <w:proofErr w:type="spellStart"/>
-      <w:r>
-        <w:rPr>
-          <w:rFonts w:ascii="Times New Roman" w:hAnsi="Times New Roman" w:cs="Times New Roman"/>
-        </w:rPr>
-        <w:t>p.p</w:t>
-      </w:r>
-      <w:proofErr w:type="spellEnd"/>
-      <w:r>
-        <w:rPr>
-          <w:rFonts w:ascii="Times New Roman" w:hAnsi="Times New Roman" w:cs="Times New Roman"/>
-        </w:rPr>
-        <w:t xml:space="preserve"> relative to the case in which she is below the cutoff. </w:t>
+        <w:t xml:space="preserve"> increases in absolute value up to 5.91 p.p. Parallelly, the interaction term has an estimated coefficient of 0.438, which means that once an individual is above the cutoff, an increase in 1 unit on its BAC is associated with an increase of an extra 43.8 p.p relative to the case in which she is below the cutoff. </w:t>
       </w:r>
     </w:p>
     <w:p>
@@ -11030,6 +10789,12 @@
               <w:rPr>
                 <w:rFonts w:ascii="Times New Roman" w:hAnsi="Times New Roman" w:cs="Times New Roman"/>
               </w:rPr>
+              <w:t>0</w:t>
+            </w:r>
+            <w:r>
+              <w:rPr>
+                <w:rFonts w:ascii="Times New Roman" w:hAnsi="Times New Roman" w:cs="Times New Roman"/>
+              </w:rPr>
               <w:t>.1091</w:t>
             </w:r>
           </w:p>
@@ -11059,6 +10824,12 @@
               <w:rPr>
                 <w:rFonts w:ascii="Times New Roman" w:hAnsi="Times New Roman" w:cs="Times New Roman"/>
               </w:rPr>
+              <w:t>0</w:t>
+            </w:r>
+            <w:r>
+              <w:rPr>
+                <w:rFonts w:ascii="Times New Roman" w:hAnsi="Times New Roman" w:cs="Times New Roman"/>
+              </w:rPr>
               <w:t>.1091</w:t>
             </w:r>
           </w:p>
@@ -11084,6 +10855,12 @@
                 <w:rFonts w:ascii="Times New Roman" w:hAnsi="Times New Roman" w:cs="Times New Roman"/>
               </w:rPr>
             </w:pPr>
+            <w:r>
+              <w:rPr>
+                <w:rFonts w:ascii="Times New Roman" w:hAnsi="Times New Roman" w:cs="Times New Roman"/>
+              </w:rPr>
+              <w:t>0</w:t>
+            </w:r>
             <w:r>
               <w:rPr>
                 <w:rFonts w:ascii="Times New Roman" w:hAnsi="Times New Roman" w:cs="Times New Roman"/>

</xml_diff>